<commit_message>
Fix bug with Goal's progress when the goal has 0 tasks
</commit_message>
<xml_diff>
--- a/Notes/Notes.docx
+++ b/Notes/Notes.docx
@@ -19,6 +19,78 @@
         <w:pStyle w:val="ListParagraph"/>
         <w:numPr>
           <w:ilvl w:val="0"/>
+          <w:numId w:val="2"/>
+        </w:numPr>
+      </w:pPr>
+      <w:r>
+        <w:t>Create/Edit/Delete habits</w:t>
+      </w:r>
+    </w:p>
+    <w:p>
+      <w:pPr>
+        <w:pStyle w:val="ListParagraph"/>
+        <w:numPr>
+          <w:ilvl w:val="0"/>
+          <w:numId w:val="2"/>
+        </w:numPr>
+      </w:pPr>
+      <w:r>
+        <w:t>Mark habits on the choosed days of the callendar</w:t>
+      </w:r>
+    </w:p>
+    <w:p>
+      <w:pPr>
+        <w:pStyle w:val="ListParagraph"/>
+        <w:numPr>
+          <w:ilvl w:val="0"/>
+          <w:numId w:val="2"/>
+        </w:numPr>
+      </w:pPr>
+      <w:r>
+        <w:t>Visible/unvisible habits switch</w:t>
+      </w:r>
+    </w:p>
+    <w:p>
+      <w:pPr>
+        <w:pStyle w:val="ListParagraph"/>
+        <w:numPr>
+          <w:ilvl w:val="0"/>
+          <w:numId w:val="2"/>
+        </w:numPr>
+      </w:pPr>
+      <w:r>
+        <w:t>Page pagination</w:t>
+      </w:r>
+    </w:p>
+    <w:p>
+      <w:pPr>
+        <w:pStyle w:val="ListParagraph"/>
+        <w:numPr>
+          <w:ilvl w:val="0"/>
+          <w:numId w:val="2"/>
+        </w:numPr>
+      </w:pPr>
+      <w:r>
+        <w:t>Callendar connected to other functions (like goals, tasks for goals)</w:t>
+      </w:r>
+    </w:p>
+    <w:p>
+      <w:pPr>
+        <w:pStyle w:val="ListParagraph"/>
+        <w:numPr>
+          <w:ilvl w:val="0"/>
+          <w:numId w:val="2"/>
+        </w:numPr>
+      </w:pPr>
+      <w:r>
+        <w:t xml:space="preserve">Archivements </w:t>
+      </w:r>
+    </w:p>
+    <w:p>
+      <w:pPr>
+        <w:pStyle w:val="ListParagraph"/>
+        <w:numPr>
+          <w:ilvl w:val="0"/>
           <w:numId w:val="1"/>
         </w:numPr>
       </w:pPr>
@@ -55,6 +127,9 @@
         <w:pStyle w:val="ListParagraph"/>
       </w:pPr>
       <w:r>
+        <w:rPr>
+          <w:noProof/>
+        </w:rPr>
         <w:drawing>
           <wp:inline distT="0" distB="0" distL="0" distR="0" wp14:anchorId="70E21A50" wp14:editId="71765341">
             <wp:extent cx="5760720" cy="3595370"/>
@@ -191,8 +266,124 @@
       </w:pPr>
     </w:lvl>
   </w:abstractNum>
+  <w:abstractNum w:abstractNumId="1" w15:restartNumberingAfterBreak="0">
+    <w:nsid w:val="68857B13"/>
+    <w:multiLevelType w:val="hybridMultilevel"/>
+    <w:tmpl w:val="D6EA8D2E"/>
+    <w:lvl w:ilvl="0" w:tplc="04090001">
+      <w:start w:val="1"/>
+      <w:numFmt w:val="bullet"/>
+      <w:lvlText w:val=""/>
+      <w:lvlJc w:val="left"/>
+      <w:pPr>
+        <w:ind w:left="1440" w:hanging="360"/>
+      </w:pPr>
+      <w:rPr>
+        <w:rFonts w:ascii="Symbol" w:hAnsi="Symbol" w:hint="default"/>
+      </w:rPr>
+    </w:lvl>
+    <w:lvl w:ilvl="1" w:tplc="04090003" w:tentative="1">
+      <w:start w:val="1"/>
+      <w:numFmt w:val="bullet"/>
+      <w:lvlText w:val="o"/>
+      <w:lvlJc w:val="left"/>
+      <w:pPr>
+        <w:ind w:left="2160" w:hanging="360"/>
+      </w:pPr>
+      <w:rPr>
+        <w:rFonts w:ascii="Courier New" w:hAnsi="Courier New" w:cs="Courier New" w:hint="default"/>
+      </w:rPr>
+    </w:lvl>
+    <w:lvl w:ilvl="2" w:tplc="04090005" w:tentative="1">
+      <w:start w:val="1"/>
+      <w:numFmt w:val="bullet"/>
+      <w:lvlText w:val=""/>
+      <w:lvlJc w:val="left"/>
+      <w:pPr>
+        <w:ind w:left="2880" w:hanging="360"/>
+      </w:pPr>
+      <w:rPr>
+        <w:rFonts w:ascii="Wingdings" w:hAnsi="Wingdings" w:hint="default"/>
+      </w:rPr>
+    </w:lvl>
+    <w:lvl w:ilvl="3" w:tplc="04090001" w:tentative="1">
+      <w:start w:val="1"/>
+      <w:numFmt w:val="bullet"/>
+      <w:lvlText w:val=""/>
+      <w:lvlJc w:val="left"/>
+      <w:pPr>
+        <w:ind w:left="3600" w:hanging="360"/>
+      </w:pPr>
+      <w:rPr>
+        <w:rFonts w:ascii="Symbol" w:hAnsi="Symbol" w:hint="default"/>
+      </w:rPr>
+    </w:lvl>
+    <w:lvl w:ilvl="4" w:tplc="04090003" w:tentative="1">
+      <w:start w:val="1"/>
+      <w:numFmt w:val="bullet"/>
+      <w:lvlText w:val="o"/>
+      <w:lvlJc w:val="left"/>
+      <w:pPr>
+        <w:ind w:left="4320" w:hanging="360"/>
+      </w:pPr>
+      <w:rPr>
+        <w:rFonts w:ascii="Courier New" w:hAnsi="Courier New" w:cs="Courier New" w:hint="default"/>
+      </w:rPr>
+    </w:lvl>
+    <w:lvl w:ilvl="5" w:tplc="04090005" w:tentative="1">
+      <w:start w:val="1"/>
+      <w:numFmt w:val="bullet"/>
+      <w:lvlText w:val=""/>
+      <w:lvlJc w:val="left"/>
+      <w:pPr>
+        <w:ind w:left="5040" w:hanging="360"/>
+      </w:pPr>
+      <w:rPr>
+        <w:rFonts w:ascii="Wingdings" w:hAnsi="Wingdings" w:hint="default"/>
+      </w:rPr>
+    </w:lvl>
+    <w:lvl w:ilvl="6" w:tplc="04090001" w:tentative="1">
+      <w:start w:val="1"/>
+      <w:numFmt w:val="bullet"/>
+      <w:lvlText w:val=""/>
+      <w:lvlJc w:val="left"/>
+      <w:pPr>
+        <w:ind w:left="5760" w:hanging="360"/>
+      </w:pPr>
+      <w:rPr>
+        <w:rFonts w:ascii="Symbol" w:hAnsi="Symbol" w:hint="default"/>
+      </w:rPr>
+    </w:lvl>
+    <w:lvl w:ilvl="7" w:tplc="04090003" w:tentative="1">
+      <w:start w:val="1"/>
+      <w:numFmt w:val="bullet"/>
+      <w:lvlText w:val="o"/>
+      <w:lvlJc w:val="left"/>
+      <w:pPr>
+        <w:ind w:left="6480" w:hanging="360"/>
+      </w:pPr>
+      <w:rPr>
+        <w:rFonts w:ascii="Courier New" w:hAnsi="Courier New" w:cs="Courier New" w:hint="default"/>
+      </w:rPr>
+    </w:lvl>
+    <w:lvl w:ilvl="8" w:tplc="04090005" w:tentative="1">
+      <w:start w:val="1"/>
+      <w:numFmt w:val="bullet"/>
+      <w:lvlText w:val=""/>
+      <w:lvlJc w:val="left"/>
+      <w:pPr>
+        <w:ind w:left="7200" w:hanging="360"/>
+      </w:pPr>
+      <w:rPr>
+        <w:rFonts w:ascii="Wingdings" w:hAnsi="Wingdings" w:hint="default"/>
+      </w:rPr>
+    </w:lvl>
+  </w:abstractNum>
   <w:num w:numId="1" w16cid:durableId="73288013">
     <w:abstractNumId w:val="0"/>
+  </w:num>
+  <w:num w:numId="2" w16cid:durableId="1362899883">
+    <w:abstractNumId w:val="1"/>
   </w:num>
 </w:numbering>
 </file>

</xml_diff>